<commit_message>
Tasks Cameraview zu mir genommen
</commit_message>
<xml_diff>
--- a/Dokumente/Dokumentation/Meeting mit Eckerle vom 07.11.docx
+++ b/Dokumente/Dokumentation/Meeting mit Eckerle vom 07.11.docx
@@ -9,7 +9,7 @@
     </w:p>
     <w:p>
       <w:pPr>
-        <w:pStyle w:val="Titel"/>
+        <w:pStyle w:val="Title"/>
       </w:pPr>
       <w:r>
         <w:t>Projekt 1</w:t>
@@ -23,7 +23,7 @@
     <w:p/>
     <w:p>
       <w:pPr>
-        <w:pStyle w:val="berschrift1"/>
+        <w:pStyle w:val="Heading1"/>
       </w:pPr>
       <w:r>
         <w:t># TODO List</w:t>
@@ -31,7 +31,7 @@
     </w:p>
     <w:p>
       <w:pPr>
-        <w:pStyle w:val="Listenabsatz"/>
+        <w:pStyle w:val="ListParagraph"/>
         <w:numPr>
           <w:ilvl w:val="0"/>
           <w:numId w:val="2"/>
@@ -46,7 +46,7 @@
     </w:p>
     <w:p>
       <w:pPr>
-        <w:pStyle w:val="Listenabsatz"/>
+        <w:pStyle w:val="ListParagraph"/>
         <w:numPr>
           <w:ilvl w:val="0"/>
           <w:numId w:val="2"/>
@@ -58,7 +58,7 @@
     </w:p>
     <w:p>
       <w:pPr>
-        <w:pStyle w:val="Listenabsatz"/>
+        <w:pStyle w:val="ListParagraph"/>
         <w:numPr>
           <w:ilvl w:val="0"/>
           <w:numId w:val="2"/>
@@ -73,7 +73,7 @@
     </w:p>
     <w:p>
       <w:pPr>
-        <w:pStyle w:val="Listenabsatz"/>
+        <w:pStyle w:val="ListParagraph"/>
         <w:numPr>
           <w:ilvl w:val="1"/>
           <w:numId w:val="2"/>
@@ -88,7 +88,7 @@
     </w:p>
     <w:p>
       <w:pPr>
-        <w:pStyle w:val="Listenabsatz"/>
+        <w:pStyle w:val="ListParagraph"/>
         <w:numPr>
           <w:ilvl w:val="1"/>
           <w:numId w:val="2"/>
@@ -103,7 +103,7 @@
     </w:p>
     <w:p>
       <w:pPr>
-        <w:pStyle w:val="Listenabsatz"/>
+        <w:pStyle w:val="ListParagraph"/>
         <w:numPr>
           <w:ilvl w:val="1"/>
           <w:numId w:val="2"/>
@@ -118,7 +118,7 @@
     </w:p>
     <w:p>
       <w:pPr>
-        <w:pStyle w:val="Listenabsatz"/>
+        <w:pStyle w:val="ListParagraph"/>
         <w:numPr>
           <w:ilvl w:val="0"/>
           <w:numId w:val="2"/>
@@ -131,18 +131,12 @@
         <w:t xml:space="preserve"> </w:t>
       </w:r>
       <w:r>
-        <w:t>(</w:t>
-      </w:r>
-      <w:r>
-        <w:t>Alle</w:t>
-      </w:r>
-      <w:r>
-        <w:t>)</w:t>
-      </w:r>
-    </w:p>
-    <w:p>
-      <w:pPr>
-        <w:pStyle w:val="Listenabsatz"/>
+        <w:t>(Alle)</w:t>
+      </w:r>
+    </w:p>
+    <w:p>
+      <w:pPr>
+        <w:pStyle w:val="ListParagraph"/>
         <w:numPr>
           <w:ilvl w:val="1"/>
           <w:numId w:val="2"/>
@@ -154,7 +148,7 @@
     </w:p>
     <w:p>
       <w:pPr>
-        <w:pStyle w:val="Listenabsatz"/>
+        <w:pStyle w:val="ListParagraph"/>
         <w:numPr>
           <w:ilvl w:val="2"/>
           <w:numId w:val="2"/>
@@ -178,7 +172,7 @@
     </w:p>
     <w:p>
       <w:pPr>
-        <w:pStyle w:val="Listenabsatz"/>
+        <w:pStyle w:val="ListParagraph"/>
         <w:numPr>
           <w:ilvl w:val="2"/>
           <w:numId w:val="2"/>
@@ -190,7 +184,7 @@
     </w:p>
     <w:p>
       <w:pPr>
-        <w:pStyle w:val="Listenabsatz"/>
+        <w:pStyle w:val="ListParagraph"/>
         <w:numPr>
           <w:ilvl w:val="2"/>
           <w:numId w:val="2"/>
@@ -205,22 +199,19 @@
     </w:p>
     <w:p>
       <w:pPr>
-        <w:pStyle w:val="Listenabsatz"/>
+        <w:pStyle w:val="ListParagraph"/>
         <w:numPr>
           <w:ilvl w:val="0"/>
           <w:numId w:val="2"/>
         </w:numPr>
       </w:pPr>
       <w:r>
-        <w:t>Licht und Räume kommunizieren miteinander und beeinflussen sich</w:t>
-      </w:r>
-      <w:r>
-        <w:t xml:space="preserve"> (Fäbu)</w:t>
-      </w:r>
-    </w:p>
-    <w:p>
-      <w:pPr>
-        <w:pStyle w:val="Listenabsatz"/>
+        <w:t>Licht und Räume kommunizieren miteinander und beeinflussen sich (Fäbu)</w:t>
+      </w:r>
+    </w:p>
+    <w:p>
+      <w:pPr>
+        <w:pStyle w:val="ListParagraph"/>
         <w:numPr>
           <w:ilvl w:val="1"/>
           <w:numId w:val="2"/>
@@ -232,7 +223,7 @@
     </w:p>
     <w:p>
       <w:pPr>
-        <w:pStyle w:val="Listenabsatz"/>
+        <w:pStyle w:val="ListParagraph"/>
         <w:numPr>
           <w:ilvl w:val="0"/>
           <w:numId w:val="2"/>
@@ -242,147 +233,156 @@
         <w:t>Ein System, damit der Spieler über Objekte und Zustände informiert werden kann</w:t>
       </w:r>
       <w:r>
+        <w:t xml:space="preserve"> (Käser)</w:t>
+      </w:r>
+    </w:p>
+    <w:p>
+      <w:pPr>
+        <w:pStyle w:val="ListParagraph"/>
+        <w:numPr>
+          <w:ilvl w:val="1"/>
+          <w:numId w:val="2"/>
+        </w:numPr>
+      </w:pPr>
+      <w:r>
+        <w:t xml:space="preserve">Vorschlag: Popup am unteren Bildschirmrand, bei Interaktion mit </w:t>
+      </w:r>
+      <w:r>
+        <w:t>(Käser)</w:t>
+      </w:r>
+    </w:p>
+    <w:p>
+      <w:pPr>
+        <w:pStyle w:val="ListParagraph"/>
+        <w:numPr>
+          <w:ilvl w:val="0"/>
+          <w:numId w:val="2"/>
+        </w:numPr>
+      </w:pPr>
+    </w:p>
+    <w:p>
+      <w:pPr>
+        <w:pStyle w:val="ListParagraph"/>
+        <w:numPr>
+          <w:ilvl w:val="0"/>
+          <w:numId w:val="2"/>
+        </w:numPr>
+      </w:pPr>
+      <w:r>
+        <w:t>Um die Ecke schauen vom Spieler realisieren</w:t>
+      </w:r>
+      <w:r>
+        <w:t xml:space="preserve"> (</w:t>
+      </w:r>
+      <w:r>
+        <w:t>Fäbu</w:t>
+      </w:r>
+      <w:r>
+        <w:t>)</w:t>
+      </w:r>
+    </w:p>
+    <w:p>
+      <w:pPr>
+        <w:pStyle w:val="ListParagraph"/>
+        <w:numPr>
+          <w:ilvl w:val="1"/>
+          <w:numId w:val="2"/>
+        </w:numPr>
+      </w:pPr>
+      <w:r>
+        <w:t>Vorschlag: Kamera verändern, Spieler bleibt wo er ist</w:t>
+      </w:r>
+      <w:r>
+        <w:t>(</w:t>
+      </w:r>
+      <w:r>
+        <w:t>Fäbu</w:t>
+      </w:r>
+      <w:r>
+        <w:t>)</w:t>
+      </w:r>
+    </w:p>
+    <w:p>
+      <w:pPr>
+        <w:pStyle w:val="ListParagraph"/>
+        <w:numPr>
+          <w:ilvl w:val="0"/>
+          <w:numId w:val="2"/>
+        </w:numPr>
+      </w:pPr>
+      <w:r>
+        <w:t>Enemy kann Spieler entdecken</w:t>
+      </w:r>
+      <w:r>
+        <w:t>(TSCM)</w:t>
+      </w:r>
+    </w:p>
+    <w:p>
+      <w:pPr>
+        <w:pStyle w:val="ListParagraph"/>
+        <w:numPr>
+          <w:ilvl w:val="0"/>
+          <w:numId w:val="2"/>
+        </w:numPr>
+      </w:pPr>
+      <w:r>
+        <w:t>Enemy kann Spieler folgen</w:t>
+      </w:r>
+      <w:r>
+        <w:t>(TSCM)</w:t>
+      </w:r>
+    </w:p>
+    <w:p>
+      <w:pPr>
+        <w:pStyle w:val="ListParagraph"/>
+        <w:numPr>
+          <w:ilvl w:val="0"/>
+          <w:numId w:val="2"/>
+        </w:numPr>
+      </w:pPr>
+      <w:r>
+        <w:t>Enemy kann Spieler ausschalten.</w:t>
+      </w:r>
+      <w:r>
         <w:t xml:space="preserve"> </w:t>
       </w:r>
       <w:r>
-        <w:t>(Käser)</w:t>
-      </w:r>
-    </w:p>
-    <w:p>
-      <w:pPr>
-        <w:pStyle w:val="Listenabsatz"/>
-        <w:numPr>
-          <w:ilvl w:val="1"/>
-          <w:numId w:val="2"/>
-        </w:numPr>
-      </w:pPr>
-      <w:r>
-        <w:t xml:space="preserve">Vorschlag: Popup am unteren Bildschirmrand, bei Interaktion mit </w:t>
-      </w:r>
-      <w:r>
-        <w:t>(Käser)</w:t>
-      </w:r>
-    </w:p>
-    <w:p>
-      <w:pPr>
-        <w:pStyle w:val="Listenabsatz"/>
+        <w:t>(TSCM)</w:t>
+      </w:r>
+    </w:p>
+    <w:p>
+      <w:pPr>
+        <w:pStyle w:val="ListParagraph"/>
         <w:numPr>
           <w:ilvl w:val="0"/>
           <w:numId w:val="2"/>
         </w:numPr>
       </w:pPr>
-    </w:p>
-    <w:p>
-      <w:pPr>
-        <w:pStyle w:val="Listenabsatz"/>
+      <w:r>
+        <w:t>Pfadfinding bei geschlossenen Türen.</w:t>
+      </w:r>
+      <w:r>
+        <w:t xml:space="preserve"> </w:t>
+      </w:r>
+      <w:r>
+        <w:t>(TSCM)</w:t>
+      </w:r>
+    </w:p>
+    <w:p>
+      <w:pPr>
+        <w:pStyle w:val="ListParagraph"/>
         <w:numPr>
           <w:ilvl w:val="0"/>
           <w:numId w:val="2"/>
         </w:numPr>
       </w:pPr>
       <w:r>
-        <w:t>Um die Ecke schauen vom Spieler realisieren</w:t>
-      </w:r>
-      <w:r>
-        <w:t xml:space="preserve"> (offen)</w:t>
-      </w:r>
-    </w:p>
-    <w:p>
-      <w:pPr>
-        <w:pStyle w:val="Listenabsatz"/>
-        <w:numPr>
-          <w:ilvl w:val="1"/>
-          <w:numId w:val="2"/>
-        </w:numPr>
-      </w:pPr>
-      <w:r>
-        <w:t>Vorschlag: Kamera verändern, Spieler bleibt wo er ist</w:t>
-      </w:r>
-      <w:r>
-        <w:t>(offen)</w:t>
-      </w:r>
-    </w:p>
-    <w:p>
-      <w:pPr>
-        <w:pStyle w:val="Listenabsatz"/>
-        <w:numPr>
-          <w:ilvl w:val="0"/>
-          <w:numId w:val="2"/>
-        </w:numPr>
-      </w:pPr>
-      <w:r>
-        <w:t>Enemy kann Spieler entdecken</w:t>
-      </w:r>
-      <w:r>
-        <w:t>(TSCM)</w:t>
-      </w:r>
-    </w:p>
-    <w:p>
-      <w:pPr>
-        <w:pStyle w:val="Listenabsatz"/>
-        <w:numPr>
-          <w:ilvl w:val="0"/>
-          <w:numId w:val="2"/>
-        </w:numPr>
-      </w:pPr>
-      <w:r>
-        <w:t>Enemy kann Spieler folgen</w:t>
-      </w:r>
-      <w:r>
-        <w:t>(TSCM)</w:t>
-      </w:r>
-    </w:p>
-    <w:p>
-      <w:pPr>
-        <w:pStyle w:val="Listenabsatz"/>
-        <w:numPr>
-          <w:ilvl w:val="0"/>
-          <w:numId w:val="2"/>
-        </w:numPr>
-      </w:pPr>
-      <w:r>
-        <w:t>Enemy kann Spieler ausschalten.</w:t>
-      </w:r>
-      <w:r>
-        <w:t xml:space="preserve"> </w:t>
-      </w:r>
-      <w:r>
-        <w:t>(TSCM)</w:t>
-      </w:r>
-    </w:p>
-    <w:p>
-      <w:pPr>
-        <w:pStyle w:val="Listenabsatz"/>
-        <w:numPr>
-          <w:ilvl w:val="0"/>
-          <w:numId w:val="2"/>
-        </w:numPr>
-      </w:pPr>
-      <w:r>
-        <w:t>Pfadfinding bei geschlossenen Türen.</w:t>
-      </w:r>
-      <w:r>
-        <w:t xml:space="preserve"> </w:t>
-      </w:r>
-      <w:r>
-        <w:t>(TSCM)</w:t>
-      </w:r>
-    </w:p>
-    <w:p>
-      <w:pPr>
-        <w:pStyle w:val="Listenabsatz"/>
-        <w:numPr>
-          <w:ilvl w:val="0"/>
-          <w:numId w:val="2"/>
-        </w:numPr>
-      </w:pPr>
-      <w:r>
         <w:t xml:space="preserve">Tastaturbelegung </w:t>
       </w:r>
     </w:p>
     <w:p>
       <w:pPr>
-        <w:pStyle w:val="Listenabsatz"/>
+        <w:pStyle w:val="ListParagraph"/>
         <w:numPr>
           <w:ilvl w:val="1"/>
           <w:numId w:val="2"/>
@@ -418,7 +418,7 @@
     </w:p>
     <w:p>
       <w:pPr>
-        <w:pStyle w:val="Listenabsatz"/>
+        <w:pStyle w:val="ListParagraph"/>
         <w:numPr>
           <w:ilvl w:val="0"/>
           <w:numId w:val="2"/>
@@ -429,46 +429,46 @@
       </w:r>
       <w:r>
         <w:t>anschauen und auf C# modeln wenn nötig</w:t>
+      </w:r>
+      <w:r>
+        <w:t>)</w:t>
+      </w:r>
+    </w:p>
+    <w:p>
+      <w:pPr>
+        <w:pStyle w:val="ListParagraph"/>
+        <w:numPr>
+          <w:ilvl w:val="0"/>
+          <w:numId w:val="2"/>
+        </w:numPr>
+      </w:pPr>
+      <w:r>
+        <w:t>Bewegung hat Fäbu schon gemacht, ist noch in JAVA</w:t>
+      </w:r>
+      <w:r>
+        <w:t xml:space="preserve"> Script</w:t>
       </w:r>
       <w:bookmarkStart w:id="0" w:name="_GoBack"/>
       <w:bookmarkEnd w:id="0"/>
-      <w:r>
-        <w:t>)</w:t>
-      </w:r>
-    </w:p>
-    <w:p>
-      <w:pPr>
-        <w:pStyle w:val="Listenabsatz"/>
+    </w:p>
+    <w:p>
+      <w:pPr>
+        <w:pStyle w:val="ListParagraph"/>
         <w:numPr>
           <w:ilvl w:val="0"/>
           <w:numId w:val="2"/>
         </w:numPr>
       </w:pPr>
       <w:r>
-        <w:t>Bewegung hat Fäbu schon gemacht, ist noch in JAVA</w:t>
-      </w:r>
-    </w:p>
-    <w:p>
-      <w:pPr>
-        <w:pStyle w:val="Listenabsatz"/>
-        <w:numPr>
-          <w:ilvl w:val="0"/>
-          <w:numId w:val="2"/>
-        </w:numPr>
-      </w:pPr>
-      <w:r>
         <w:t>Timer</w:t>
       </w:r>
       <w:r>
-        <w:t xml:space="preserve"> </w:t>
-      </w:r>
-      <w:r>
-        <w:t>(offen)</w:t>
-      </w:r>
-    </w:p>
-    <w:p>
-      <w:pPr>
-        <w:pStyle w:val="Listenabsatz"/>
+        <w:t xml:space="preserve"> (offen)</w:t>
+      </w:r>
+    </w:p>
+    <w:p>
+      <w:pPr>
+        <w:pStyle w:val="ListParagraph"/>
         <w:numPr>
           <w:ilvl w:val="0"/>
           <w:numId w:val="2"/>
@@ -488,7 +488,7 @@
     <w:p/>
     <w:p>
       <w:pPr>
-        <w:pStyle w:val="berschrift1"/>
+        <w:pStyle w:val="Heading1"/>
       </w:pPr>
       <w:r>
         <w:t>Meeting mit Eckerle:</w:t>
@@ -1006,15 +1006,15 @@
     <w:lsdException w:name="Bibliography" w:uiPriority="37"/>
     <w:lsdException w:name="TOC Heading" w:uiPriority="39" w:qFormat="1"/>
   </w:latentStyles>
-  <w:style w:type="paragraph" w:default="1" w:styleId="Standard">
+  <w:style w:type="paragraph" w:default="1" w:styleId="Normal">
     <w:name w:val="Normal"/>
     <w:qFormat/>
   </w:style>
-  <w:style w:type="paragraph" w:styleId="berschrift1">
+  <w:style w:type="paragraph" w:styleId="Heading1">
     <w:name w:val="heading 1"/>
-    <w:basedOn w:val="Standard"/>
-    <w:next w:val="Standard"/>
-    <w:link w:val="berschrift1Zchn"/>
+    <w:basedOn w:val="Normal"/>
+    <w:next w:val="Normal"/>
+    <w:link w:val="Heading1Char"/>
     <w:uiPriority w:val="9"/>
     <w:qFormat/>
     <w:rsid w:val="00BF3A5D"/>
@@ -1033,13 +1033,13 @@
       <w:szCs w:val="28"/>
     </w:rPr>
   </w:style>
-  <w:style w:type="character" w:default="1" w:styleId="Absatz-Standardschriftart">
+  <w:style w:type="character" w:default="1" w:styleId="DefaultParagraphFont">
     <w:name w:val="Default Paragraph Font"/>
     <w:uiPriority w:val="1"/>
     <w:semiHidden/>
     <w:unhideWhenUsed/>
   </w:style>
-  <w:style w:type="table" w:default="1" w:styleId="NormaleTabelle">
+  <w:style w:type="table" w:default="1" w:styleId="TableNormal">
     <w:name w:val="Normal Table"/>
     <w:uiPriority w:val="99"/>
     <w:semiHidden/>
@@ -1054,15 +1054,15 @@
       </w:tblCellMar>
     </w:tblPr>
   </w:style>
-  <w:style w:type="numbering" w:default="1" w:styleId="KeineListe">
+  <w:style w:type="numbering" w:default="1" w:styleId="NoList">
     <w:name w:val="No List"/>
     <w:uiPriority w:val="99"/>
     <w:semiHidden/>
     <w:unhideWhenUsed/>
   </w:style>
-  <w:style w:type="paragraph" w:styleId="Listenabsatz">
+  <w:style w:type="paragraph" w:styleId="ListParagraph">
     <w:name w:val="List Paragraph"/>
-    <w:basedOn w:val="Standard"/>
+    <w:basedOn w:val="Normal"/>
     <w:uiPriority w:val="34"/>
     <w:qFormat/>
     <w:rsid w:val="00BF3A5D"/>
@@ -1071,11 +1071,11 @@
       <w:contextualSpacing/>
     </w:pPr>
   </w:style>
-  <w:style w:type="paragraph" w:styleId="Titel">
+  <w:style w:type="paragraph" w:styleId="Title">
     <w:name w:val="Title"/>
-    <w:basedOn w:val="Standard"/>
-    <w:next w:val="Standard"/>
-    <w:link w:val="TitelZchn"/>
+    <w:basedOn w:val="Normal"/>
+    <w:next w:val="Normal"/>
+    <w:link w:val="TitleChar"/>
     <w:uiPriority w:val="10"/>
     <w:qFormat/>
     <w:rsid w:val="00BF3A5D"/>
@@ -1095,10 +1095,10 @@
       <w:szCs w:val="52"/>
     </w:rPr>
   </w:style>
-  <w:style w:type="character" w:customStyle="1" w:styleId="TitelZchn">
-    <w:name w:val="Titel Zchn"/>
-    <w:basedOn w:val="Absatz-Standardschriftart"/>
-    <w:link w:val="Titel"/>
+  <w:style w:type="character" w:customStyle="1" w:styleId="TitleChar">
+    <w:name w:val="Title Char"/>
+    <w:basedOn w:val="DefaultParagraphFont"/>
+    <w:link w:val="Title"/>
     <w:uiPriority w:val="10"/>
     <w:rsid w:val="00BF3A5D"/>
     <w:rPr>
@@ -1110,10 +1110,10 @@
       <w:szCs w:val="52"/>
     </w:rPr>
   </w:style>
-  <w:style w:type="character" w:customStyle="1" w:styleId="berschrift1Zchn">
-    <w:name w:val="Überschrift 1 Zchn"/>
-    <w:basedOn w:val="Absatz-Standardschriftart"/>
-    <w:link w:val="berschrift1"/>
+  <w:style w:type="character" w:customStyle="1" w:styleId="Heading1Char">
+    <w:name w:val="Heading 1 Char"/>
+    <w:basedOn w:val="DefaultParagraphFont"/>
+    <w:link w:val="Heading1"/>
     <w:uiPriority w:val="9"/>
     <w:rsid w:val="00BF3A5D"/>
     <w:rPr>
@@ -1284,15 +1284,15 @@
     <w:lsdException w:name="Bibliography" w:uiPriority="37"/>
     <w:lsdException w:name="TOC Heading" w:uiPriority="39" w:qFormat="1"/>
   </w:latentStyles>
-  <w:style w:type="paragraph" w:default="1" w:styleId="Standard">
+  <w:style w:type="paragraph" w:default="1" w:styleId="Normal">
     <w:name w:val="Normal"/>
     <w:qFormat/>
   </w:style>
-  <w:style w:type="paragraph" w:styleId="berschrift1">
+  <w:style w:type="paragraph" w:styleId="Heading1">
     <w:name w:val="heading 1"/>
-    <w:basedOn w:val="Standard"/>
-    <w:next w:val="Standard"/>
-    <w:link w:val="berschrift1Zchn"/>
+    <w:basedOn w:val="Normal"/>
+    <w:next w:val="Normal"/>
+    <w:link w:val="Heading1Char"/>
     <w:uiPriority w:val="9"/>
     <w:qFormat/>
     <w:rsid w:val="00BF3A5D"/>
@@ -1311,13 +1311,13 @@
       <w:szCs w:val="28"/>
     </w:rPr>
   </w:style>
-  <w:style w:type="character" w:default="1" w:styleId="Absatz-Standardschriftart">
+  <w:style w:type="character" w:default="1" w:styleId="DefaultParagraphFont">
     <w:name w:val="Default Paragraph Font"/>
     <w:uiPriority w:val="1"/>
     <w:semiHidden/>
     <w:unhideWhenUsed/>
   </w:style>
-  <w:style w:type="table" w:default="1" w:styleId="NormaleTabelle">
+  <w:style w:type="table" w:default="1" w:styleId="TableNormal">
     <w:name w:val="Normal Table"/>
     <w:uiPriority w:val="99"/>
     <w:semiHidden/>
@@ -1332,15 +1332,15 @@
       </w:tblCellMar>
     </w:tblPr>
   </w:style>
-  <w:style w:type="numbering" w:default="1" w:styleId="KeineListe">
+  <w:style w:type="numbering" w:default="1" w:styleId="NoList">
     <w:name w:val="No List"/>
     <w:uiPriority w:val="99"/>
     <w:semiHidden/>
     <w:unhideWhenUsed/>
   </w:style>
-  <w:style w:type="paragraph" w:styleId="Listenabsatz">
+  <w:style w:type="paragraph" w:styleId="ListParagraph">
     <w:name w:val="List Paragraph"/>
-    <w:basedOn w:val="Standard"/>
+    <w:basedOn w:val="Normal"/>
     <w:uiPriority w:val="34"/>
     <w:qFormat/>
     <w:rsid w:val="00BF3A5D"/>
@@ -1349,11 +1349,11 @@
       <w:contextualSpacing/>
     </w:pPr>
   </w:style>
-  <w:style w:type="paragraph" w:styleId="Titel">
+  <w:style w:type="paragraph" w:styleId="Title">
     <w:name w:val="Title"/>
-    <w:basedOn w:val="Standard"/>
-    <w:next w:val="Standard"/>
-    <w:link w:val="TitelZchn"/>
+    <w:basedOn w:val="Normal"/>
+    <w:next w:val="Normal"/>
+    <w:link w:val="TitleChar"/>
     <w:uiPriority w:val="10"/>
     <w:qFormat/>
     <w:rsid w:val="00BF3A5D"/>
@@ -1373,10 +1373,10 @@
       <w:szCs w:val="52"/>
     </w:rPr>
   </w:style>
-  <w:style w:type="character" w:customStyle="1" w:styleId="TitelZchn">
-    <w:name w:val="Titel Zchn"/>
-    <w:basedOn w:val="Absatz-Standardschriftart"/>
-    <w:link w:val="Titel"/>
+  <w:style w:type="character" w:customStyle="1" w:styleId="TitleChar">
+    <w:name w:val="Title Char"/>
+    <w:basedOn w:val="DefaultParagraphFont"/>
+    <w:link w:val="Title"/>
     <w:uiPriority w:val="10"/>
     <w:rsid w:val="00BF3A5D"/>
     <w:rPr>
@@ -1388,10 +1388,10 @@
       <w:szCs w:val="52"/>
     </w:rPr>
   </w:style>
-  <w:style w:type="character" w:customStyle="1" w:styleId="berschrift1Zchn">
-    <w:name w:val="Überschrift 1 Zchn"/>
-    <w:basedOn w:val="Absatz-Standardschriftart"/>
-    <w:link w:val="berschrift1"/>
+  <w:style w:type="character" w:customStyle="1" w:styleId="Heading1Char">
+    <w:name w:val="Heading 1 Char"/>
+    <w:basedOn w:val="DefaultParagraphFont"/>
+    <w:link w:val="Heading1"/>
     <w:uiPriority w:val="9"/>
     <w:rsid w:val="00BF3A5D"/>
     <w:rPr>

</xml_diff>